<commit_message>
Anpassung / Fertigstellung Grobkonzept
</commit_message>
<xml_diff>
--- a/plan/Grobkonzept.docx
+++ b/plan/Grobkonzept.docx
@@ -1,6 +1,6 @@
 
 <file path=word/document.xml><?xml version="1.0" encoding="utf-8"?>
-<w:document xmlns:wpc="http://schemas.microsoft.com/office/word/2010/wordprocessingCanvas" xmlns:mc="http://schemas.openxmlformats.org/markup-compatibility/2006" xmlns:o="urn:schemas-microsoft-com:office:office" xmlns:r="http://schemas.openxmlformats.org/officeDocument/2006/relationships" xmlns:m="http://schemas.openxmlformats.org/officeDocument/2006/math" xmlns:v="urn:schemas-microsoft-com:vml" xmlns:wp14="http://schemas.microsoft.com/office/word/2010/wordprocessingDrawing" xmlns:wp="http://schemas.openxmlformats.org/drawingml/2006/wordprocessingDrawing" xmlns:w10="urn:schemas-microsoft-com:office:word" xmlns:w="http://schemas.openxmlformats.org/wordprocessingml/2006/main" xmlns:w14="http://schemas.microsoft.com/office/word/2010/wordml" xmlns:wpg="http://schemas.microsoft.com/office/word/2010/wordprocessingGroup" xmlns:wpi="http://schemas.microsoft.com/office/word/2010/wordprocessingInk" xmlns:wne="http://schemas.microsoft.com/office/word/2006/wordml" xmlns:wps="http://schemas.microsoft.com/office/word/2010/wordprocessingShape" mc:Ignorable="w14 wp14">
+<w:document xmlns:ve="http://schemas.openxmlformats.org/markup-compatibility/2006" xmlns:o="urn:schemas-microsoft-com:office:office" xmlns:r="http://schemas.openxmlformats.org/officeDocument/2006/relationships" xmlns:m="http://schemas.openxmlformats.org/officeDocument/2006/math" xmlns:v="urn:schemas-microsoft-com:vml" xmlns:wp="http://schemas.openxmlformats.org/drawingml/2006/wordprocessingDrawing" xmlns:w10="urn:schemas-microsoft-com:office:word" xmlns:w="http://schemas.openxmlformats.org/wordprocessingml/2006/main" xmlns:wne="http://schemas.microsoft.com/office/word/2006/wordml">
   <w:body>
     <w:p>
       <w:pPr>
@@ -15,17 +15,24 @@
     <w:p>
       <w:pPr>
         <w:pStyle w:val="berschrift2"/>
+        <w:spacing w:line="240" w:lineRule="auto"/>
       </w:pPr>
       <w:r>
         <w:t>Inhalt</w:t>
       </w:r>
     </w:p>
     <w:p>
+      <w:pPr>
+        <w:spacing w:line="240" w:lineRule="auto"/>
+      </w:pPr>
       <w:r>
         <w:t>Die Seite soll Eindrücke über die Inselgruppe der Bahamas vermitteln.</w:t>
       </w:r>
     </w:p>
     <w:p>
+      <w:pPr>
+        <w:spacing w:line="240" w:lineRule="auto"/>
+      </w:pPr>
       <w:r>
         <w:t>Dazu wird der Inhalt in folgende Themen gegliedert:</w:t>
       </w:r>
@@ -37,6 +44,7 @@
           <w:ilvl w:val="0"/>
           <w:numId w:val="1"/>
         </w:numPr>
+        <w:spacing w:line="240" w:lineRule="auto"/>
         <w:rPr>
           <w:b/>
         </w:rPr>
@@ -64,6 +72,7 @@
           <w:ilvl w:val="0"/>
           <w:numId w:val="1"/>
         </w:numPr>
+        <w:spacing w:line="240" w:lineRule="auto"/>
       </w:pPr>
       <w:r>
         <w:rPr>
@@ -83,6 +92,7 @@
           <w:ilvl w:val="0"/>
           <w:numId w:val="1"/>
         </w:numPr>
+        <w:spacing w:line="240" w:lineRule="auto"/>
         <w:rPr>
           <w:b/>
         </w:rPr>
@@ -110,6 +120,7 @@
           <w:ilvl w:val="0"/>
           <w:numId w:val="1"/>
         </w:numPr>
+        <w:spacing w:line="240" w:lineRule="auto"/>
         <w:rPr>
           <w:b/>
         </w:rPr>
@@ -140,6 +151,7 @@
           <w:ilvl w:val="0"/>
           <w:numId w:val="1"/>
         </w:numPr>
+        <w:spacing w:line="240" w:lineRule="auto"/>
         <w:rPr>
           <w:b/>
         </w:rPr>
@@ -157,46 +169,145 @@
         <w:br/>
       </w:r>
       <w:r>
-        <w:t>Aus den einzelnen Gebieten werden Fragen in Form eines Multiple-Choice-Tests an den Besucher gestellt. Dieser kann sich die Fragen auswerten lassen und bekommt am Ende eine Bewertung(Eingeborener, Tourist, Greenhorn) und Korrektur der Fragen.</w:t>
+        <w:t>In Bezug auf die</w:t>
+      </w:r>
+      <w:r>
+        <w:t xml:space="preserve"> einzelnen </w:t>
+      </w:r>
+      <w:r>
+        <w:t>Themen</w:t>
+      </w:r>
+      <w:r>
+        <w:t xml:space="preserve"> werden Fragen in Form eines Multiple-Choice-Tests an den Besucher gestellt. </w:t>
+      </w:r>
+      <w:r>
+        <w:t xml:space="preserve">Der Besucher </w:t>
+      </w:r>
+      <w:r>
+        <w:t xml:space="preserve">kann </w:t>
+      </w:r>
+      <w:r>
+        <w:t xml:space="preserve">sich die Fragen auswerten lassen </w:t>
+      </w:r>
+      <w:r>
+        <w:t>und bekommt am Ende eine Bewertung</w:t>
+      </w:r>
+      <w:r>
+        <w:t xml:space="preserve"> (Einheimischer</w:t>
+      </w:r>
+      <w:r>
+        <w:t xml:space="preserve">, </w:t>
+      </w:r>
+      <w:r>
+        <w:t xml:space="preserve">Interessierter </w:t>
+      </w:r>
+      <w:r>
+        <w:t xml:space="preserve">Tourist, </w:t>
+      </w:r>
+      <w:r>
+        <w:t>Handtuchkrieger</w:t>
+      </w:r>
+      <w:r>
+        <w:t xml:space="preserve">) und Korrektur der </w:t>
+      </w:r>
+      <w:r>
+        <w:t>Antworten.</w:t>
       </w:r>
     </w:p>
     <w:p>
       <w:pPr>
         <w:pStyle w:val="berschrift2"/>
+        <w:spacing w:line="240" w:lineRule="auto"/>
       </w:pPr>
       <w:r>
         <w:t>Ziele</w:t>
       </w:r>
     </w:p>
     <w:p>
-      <w:r>
-        <w:t>Dem Besucher soll in optisch ansprechender Form sowohl Fachwissen über die Bahamas als auch ein verspielter, fröhlicher und verträumten visueller Eindruck vermittelt werden.</w:t>
+      <w:pPr>
+        <w:spacing w:line="240" w:lineRule="auto"/>
+      </w:pPr>
+      <w:r>
+        <w:t>Dem Besucher soll in optisch ansprechender Form sowohl Fachwissen über die B</w:t>
+      </w:r>
+      <w:r>
+        <w:t xml:space="preserve">ahamas als auch ein verspielter und fröhlicher </w:t>
+      </w:r>
+      <w:r>
+        <w:t>visueller Eindruck vermittelt werden.</w:t>
       </w:r>
     </w:p>
     <w:p>
       <w:pPr>
         <w:pStyle w:val="berschrift2"/>
+        <w:spacing w:line="240" w:lineRule="auto"/>
       </w:pPr>
       <w:r>
         <w:t>Zielgruppe</w:t>
       </w:r>
     </w:p>
     <w:p>
-      <w:r>
-        <w:t>Die Webseite soll sowohl den Gelegenheitssurfer, den Vielsurfer als auch den Urlauber und Interessierten gleichermaßen ansprechen können.</w:t>
-      </w:r>
-    </w:p>
-    <w:p>
-      <w:r>
-        <w:t>Dazu wurde die grafische Aufbereitung an die zu vermittelnden Inhalte in (ungewöhnlicher) Form angepasst: Ein Buch lässt sich von der gesamten Zielgruppe gleichermaßen intuitiv bedienen</w:t>
-      </w:r>
-      <w:r>
-        <w:t>. Für den Vielsurfer stellt es ein neues Element dar (nur sehr wenige Webseiten dürften diesen Aufbau haben), für den Gelegenheitssurfer ebenso. Für den Urlauber oder bloß interessierten ist es wie ein besonderes (digitales) Buch mit Flair.</w:t>
+      <w:pPr>
+        <w:spacing w:line="240" w:lineRule="auto"/>
+      </w:pPr>
+      <w:r>
+        <w:t xml:space="preserve">Die Webseite soll </w:t>
+      </w:r>
+      <w:r>
+        <w:t xml:space="preserve">sowohl viel- als auch nur gelegentlich surfende Urlauber und Interessierte Webnutzer </w:t>
+      </w:r>
+      <w:r>
+        <w:t>gleichermaßen ansprechen</w:t>
+      </w:r>
+      <w:r>
+        <w:t>.</w:t>
+      </w:r>
+    </w:p>
+    <w:p>
+      <w:pPr>
+        <w:spacing w:line="240" w:lineRule="auto"/>
+      </w:pPr>
+      <w:r>
+        <w:t>Dazu wurde die grafische Aufbereitung</w:t>
+      </w:r>
+      <w:r>
+        <w:t xml:space="preserve"> (in unkonventioneller, origineller Form)</w:t>
+      </w:r>
+      <w:r>
+        <w:t xml:space="preserve"> an die zu vermittelnden Inhalte</w:t>
+      </w:r>
+      <w:r>
+        <w:t xml:space="preserve"> </w:t>
+      </w:r>
+      <w:r>
+        <w:t xml:space="preserve">angepasst: Ein Buch lässt sich von </w:t>
+      </w:r>
+      <w:r>
+        <w:t xml:space="preserve">jedem Teil der </w:t>
+      </w:r>
+      <w:r>
+        <w:t>Zielgruppe gleichermaßen intuitiv bedienen</w:t>
+      </w:r>
+      <w:r>
+        <w:t>: Sowohl f</w:t>
+      </w:r>
+      <w:r>
+        <w:t xml:space="preserve">ür den </w:t>
+      </w:r>
+      <w:r>
+        <w:t>Urlauber als auch den Interessierten Webnutzer</w:t>
+      </w:r>
+      <w:r>
+        <w:t xml:space="preserve"> stellt </w:t>
+      </w:r>
+      <w:r>
+        <w:t xml:space="preserve">das Ringbuch ein neuartiges Surferlebnis dar, welches das rustikale Inselflair bereits durch Design und Aufmachung vermittelt. </w:t>
       </w:r>
     </w:p>
     <w:p>
       <w:pPr>
         <w:pStyle w:val="berschrift2"/>
+        <w:spacing w:line="240" w:lineRule="auto"/>
       </w:pPr>
       <w:r>
         <w:rPr>
@@ -204,15 +315,38 @@
           <w:b/>
           <w:bCs/>
         </w:rPr>
-        <w:t>technische</w:t>
+        <w:t>T</w:t>
+      </w:r>
+      <w:r>
+        <w:rPr>
+          <w:rStyle w:val="berschrift2Zchn"/>
+          <w:b/>
+          <w:bCs/>
+        </w:rPr>
+        <w:t>echnische</w:t>
       </w:r>
       <w:r>
         <w:t xml:space="preserve"> Mittel</w:t>
       </w:r>
     </w:p>
     <w:p>
-      <w:r>
-        <w:t xml:space="preserve">Eingesetzt werden nur Standards in der Webentwicklung. Um eine möglichst hohe Kompatibilität zu ermöglichen, wird auf </w:t>
+      <w:pPr>
+        <w:spacing w:line="240" w:lineRule="auto"/>
+      </w:pPr>
+      <w:r>
+        <w:t>Eingesetzt werden nur Standards in der Webentwicklung</w:t>
+      </w:r>
+      <w:r>
+        <w:t>. U</w:t>
+      </w:r>
+      <w:r>
+        <w:t xml:space="preserve">m eine möglichst hohe </w:t>
+      </w:r>
+      <w:r>
+        <w:t>Browserk</w:t>
+      </w:r>
+      <w:r>
+        <w:t xml:space="preserve">ompatibilität zu ermöglichen, wird auf </w:t>
       </w:r>
       <w:proofErr w:type="spellStart"/>
       <w:r>
@@ -226,12 +360,16 @@
     <w:p>
       <w:pPr>
         <w:pStyle w:val="berschrift2"/>
+        <w:spacing w:line="240" w:lineRule="auto"/>
       </w:pPr>
       <w:r>
         <w:t>Darstellungsform</w:t>
       </w:r>
     </w:p>
     <w:p>
+      <w:pPr>
+        <w:spacing w:line="240" w:lineRule="auto"/>
+      </w:pPr>
       <w:r>
         <w:t xml:space="preserve">Die Homepage soll möglichst kompatibel zu den verschiedensten Benutzergruppen sein: Besucher mit langsamer Internetleitung, Besucher mit </w:t>
       </w:r>
@@ -241,16 +379,22 @@
       </w:r>
       <w:proofErr w:type="spellEnd"/>
       <w:r>
-        <w:t>, Besucher mit Smartphone…</w:t>
-      </w:r>
-    </w:p>
-    <w:p>
+        <w:t>, Besucher mit Smartphone</w:t>
+      </w:r>
+      <w:r>
+        <w:t>, et al.</w:t>
+      </w:r>
+    </w:p>
+    <w:p>
+      <w:pPr>
+        <w:spacing w:line="240" w:lineRule="auto"/>
+      </w:pPr>
       <w:r>
         <w:t>Es wird von daher eine Standardversion, eine barrierefreie, eine für Mobiltelefone, sowie eine zum Ausdrucken geben.</w:t>
       </w:r>
     </w:p>
     <w:sectPr>
-      <w:headerReference w:type="default" r:id="rId8"/>
+      <w:headerReference w:type="default" r:id="rId7"/>
       <w:pgSz w:w="11906" w:h="16838"/>
       <w:pgMar w:top="1135" w:right="1417" w:bottom="993" w:left="1417" w:header="708" w:footer="708" w:gutter="0"/>
       <w:cols w:space="708"/>
@@ -261,7 +405,7 @@
 </file>
 
 <file path=word/endnotes.xml><?xml version="1.0" encoding="utf-8"?>
-<w:endnotes xmlns:wpc="http://schemas.microsoft.com/office/word/2010/wordprocessingCanvas" xmlns:mc="http://schemas.openxmlformats.org/markup-compatibility/2006" xmlns:o="urn:schemas-microsoft-com:office:office" xmlns:r="http://schemas.openxmlformats.org/officeDocument/2006/relationships" xmlns:m="http://schemas.openxmlformats.org/officeDocument/2006/math" xmlns:v="urn:schemas-microsoft-com:vml" xmlns:wp14="http://schemas.microsoft.com/office/word/2010/wordprocessingDrawing" xmlns:wp="http://schemas.openxmlformats.org/drawingml/2006/wordprocessingDrawing" xmlns:w10="urn:schemas-microsoft-com:office:word" xmlns:w="http://schemas.openxmlformats.org/wordprocessingml/2006/main" xmlns:w14="http://schemas.microsoft.com/office/word/2010/wordml" xmlns:wpg="http://schemas.microsoft.com/office/word/2010/wordprocessingGroup" xmlns:wpi="http://schemas.microsoft.com/office/word/2010/wordprocessingInk" xmlns:wne="http://schemas.microsoft.com/office/word/2006/wordml" xmlns:wps="http://schemas.microsoft.com/office/word/2010/wordprocessingShape" mc:Ignorable="w14 wp14">
+<w:endnotes xmlns:ve="http://schemas.openxmlformats.org/markup-compatibility/2006" xmlns:o="urn:schemas-microsoft-com:office:office" xmlns:r="http://schemas.openxmlformats.org/officeDocument/2006/relationships" xmlns:m="http://schemas.openxmlformats.org/officeDocument/2006/math" xmlns:v="urn:schemas-microsoft-com:vml" xmlns:wp="http://schemas.openxmlformats.org/drawingml/2006/wordprocessingDrawing" xmlns:w10="urn:schemas-microsoft-com:office:word" xmlns:w="http://schemas.openxmlformats.org/wordprocessingml/2006/main" xmlns:wne="http://schemas.microsoft.com/office/word/2006/wordml">
   <w:endnote w:type="separator" w:id="-1">
     <w:p>
       <w:pPr>
@@ -286,7 +430,7 @@
 </file>
 
 <file path=word/footnotes.xml><?xml version="1.0" encoding="utf-8"?>
-<w:footnotes xmlns:wpc="http://schemas.microsoft.com/office/word/2010/wordprocessingCanvas" xmlns:mc="http://schemas.openxmlformats.org/markup-compatibility/2006" xmlns:o="urn:schemas-microsoft-com:office:office" xmlns:r="http://schemas.openxmlformats.org/officeDocument/2006/relationships" xmlns:m="http://schemas.openxmlformats.org/officeDocument/2006/math" xmlns:v="urn:schemas-microsoft-com:vml" xmlns:wp14="http://schemas.microsoft.com/office/word/2010/wordprocessingDrawing" xmlns:wp="http://schemas.openxmlformats.org/drawingml/2006/wordprocessingDrawing" xmlns:w10="urn:schemas-microsoft-com:office:word" xmlns:w="http://schemas.openxmlformats.org/wordprocessingml/2006/main" xmlns:w14="http://schemas.microsoft.com/office/word/2010/wordml" xmlns:wpg="http://schemas.microsoft.com/office/word/2010/wordprocessingGroup" xmlns:wpi="http://schemas.microsoft.com/office/word/2010/wordprocessingInk" xmlns:wne="http://schemas.microsoft.com/office/word/2006/wordml" xmlns:wps="http://schemas.microsoft.com/office/word/2010/wordprocessingShape" mc:Ignorable="w14 wp14">
+<w:footnotes xmlns:ve="http://schemas.openxmlformats.org/markup-compatibility/2006" xmlns:o="urn:schemas-microsoft-com:office:office" xmlns:r="http://schemas.openxmlformats.org/officeDocument/2006/relationships" xmlns:m="http://schemas.openxmlformats.org/officeDocument/2006/math" xmlns:v="urn:schemas-microsoft-com:vml" xmlns:wp="http://schemas.openxmlformats.org/drawingml/2006/wordprocessingDrawing" xmlns:w10="urn:schemas-microsoft-com:office:word" xmlns:w="http://schemas.openxmlformats.org/wordprocessingml/2006/main" xmlns:wne="http://schemas.microsoft.com/office/word/2006/wordml">
   <w:footnote w:type="separator" w:id="-1">
     <w:p>
       <w:pPr>
@@ -311,7 +455,7 @@
 </file>
 
 <file path=word/header1.xml><?xml version="1.0" encoding="utf-8"?>
-<w:hdr xmlns:wpc="http://schemas.microsoft.com/office/word/2010/wordprocessingCanvas" xmlns:mc="http://schemas.openxmlformats.org/markup-compatibility/2006" xmlns:o="urn:schemas-microsoft-com:office:office" xmlns:r="http://schemas.openxmlformats.org/officeDocument/2006/relationships" xmlns:m="http://schemas.openxmlformats.org/officeDocument/2006/math" xmlns:v="urn:schemas-microsoft-com:vml" xmlns:wp14="http://schemas.microsoft.com/office/word/2010/wordprocessingDrawing" xmlns:wp="http://schemas.openxmlformats.org/drawingml/2006/wordprocessingDrawing" xmlns:w10="urn:schemas-microsoft-com:office:word" xmlns:w="http://schemas.openxmlformats.org/wordprocessingml/2006/main" xmlns:w14="http://schemas.microsoft.com/office/word/2010/wordml" xmlns:wpg="http://schemas.microsoft.com/office/word/2010/wordprocessingGroup" xmlns:wpi="http://schemas.microsoft.com/office/word/2010/wordprocessingInk" xmlns:wne="http://schemas.microsoft.com/office/word/2006/wordml" xmlns:wps="http://schemas.microsoft.com/office/word/2010/wordprocessingShape" mc:Ignorable="w14 wp14">
+<w:hdr xmlns:ve="http://schemas.openxmlformats.org/markup-compatibility/2006" xmlns:o="urn:schemas-microsoft-com:office:office" xmlns:r="http://schemas.openxmlformats.org/officeDocument/2006/relationships" xmlns:m="http://schemas.openxmlformats.org/officeDocument/2006/math" xmlns:v="urn:schemas-microsoft-com:vml" xmlns:wp="http://schemas.openxmlformats.org/drawingml/2006/wordprocessingDrawing" xmlns:w10="urn:schemas-microsoft-com:office:word" xmlns:w="http://schemas.openxmlformats.org/wordprocessingml/2006/main" xmlns:wne="http://schemas.microsoft.com/office/word/2006/wordml">
   <w:p>
     <w:pPr>
       <w:pStyle w:val="Kopfzeile"/>
@@ -347,24 +491,14 @@
         <w:szCs w:val="16"/>
       </w:rPr>
       <w:tab/>
-      <w:t xml:space="preserve">Kai Hufenbach, Oliver </w:t>
+      <w:t>Kai Hufenbach, Oliver Plehn</w:t>
     </w:r>
-    <w:proofErr w:type="spellStart"/>
-    <w:r>
-      <w:rPr>
-        <w:rFonts w:ascii="Arial" w:hAnsi="Arial" w:cs="Arial"/>
-        <w:sz w:val="16"/>
-        <w:szCs w:val="16"/>
-      </w:rPr>
-      <w:t>Plehn</w:t>
-    </w:r>
-    <w:proofErr w:type="spellEnd"/>
   </w:p>
 </w:hdr>
 </file>
 
 <file path=word/numbering.xml><?xml version="1.0" encoding="utf-8"?>
-<w:numbering xmlns:wpc="http://schemas.microsoft.com/office/word/2010/wordprocessingCanvas" xmlns:mc="http://schemas.openxmlformats.org/markup-compatibility/2006" xmlns:o="urn:schemas-microsoft-com:office:office" xmlns:r="http://schemas.openxmlformats.org/officeDocument/2006/relationships" xmlns:m="http://schemas.openxmlformats.org/officeDocument/2006/math" xmlns:v="urn:schemas-microsoft-com:vml" xmlns:wp14="http://schemas.microsoft.com/office/word/2010/wordprocessingDrawing" xmlns:wp="http://schemas.openxmlformats.org/drawingml/2006/wordprocessingDrawing" xmlns:w10="urn:schemas-microsoft-com:office:word" xmlns:w="http://schemas.openxmlformats.org/wordprocessingml/2006/main" xmlns:w14="http://schemas.microsoft.com/office/word/2010/wordml" xmlns:wpg="http://schemas.microsoft.com/office/word/2010/wordprocessingGroup" xmlns:wpi="http://schemas.microsoft.com/office/word/2010/wordprocessingInk" xmlns:wne="http://schemas.microsoft.com/office/word/2006/wordml" xmlns:wps="http://schemas.microsoft.com/office/word/2010/wordprocessingShape" mc:Ignorable="w14 wp14">
+<w:numbering xmlns:ve="http://schemas.openxmlformats.org/markup-compatibility/2006" xmlns:o="urn:schemas-microsoft-com:office:office" xmlns:r="http://schemas.openxmlformats.org/officeDocument/2006/relationships" xmlns:m="http://schemas.openxmlformats.org/officeDocument/2006/math" xmlns:v="urn:schemas-microsoft-com:vml" xmlns:wp="http://schemas.openxmlformats.org/drawingml/2006/wordprocessingDrawing" xmlns:w10="urn:schemas-microsoft-com:office:word" xmlns:w="http://schemas.openxmlformats.org/wordprocessingml/2006/main" xmlns:wne="http://schemas.microsoft.com/office/word/2006/wordml">
   <w:abstractNum w:abstractNumId="0">
     <w:nsid w:val="2AEC5BD9"/>
     <w:multiLevelType w:val="hybridMultilevel"/>
@@ -485,7 +619,7 @@
 </file>
 
 <file path=word/styles.xml><?xml version="1.0" encoding="utf-8"?>
-<w:styles xmlns:mc="http://schemas.openxmlformats.org/markup-compatibility/2006" xmlns:r="http://schemas.openxmlformats.org/officeDocument/2006/relationships" xmlns:w="http://schemas.openxmlformats.org/wordprocessingml/2006/main" xmlns:w14="http://schemas.microsoft.com/office/word/2010/wordml" mc:Ignorable="w14">
+<w:styles xmlns:r="http://schemas.openxmlformats.org/officeDocument/2006/relationships" xmlns:w="http://schemas.openxmlformats.org/wordprocessingml/2006/main">
   <w:docDefaults>
     <w:rPrDefault>
       <w:rPr>
@@ -643,6 +777,7 @@
   <w:style w:type="paragraph" w:default="1" w:styleId="Standard">
     <w:name w:val="Normal"/>
     <w:qFormat/>
+    <w:rsid w:val="003A06D4"/>
   </w:style>
   <w:style w:type="paragraph" w:styleId="berschrift2">
     <w:name w:val="heading 2"/>
@@ -701,6 +836,7 @@
     <w:uiPriority w:val="99"/>
     <w:semiHidden/>
     <w:unhideWhenUsed/>
+    <w:qFormat/>
     <w:tblPr>
       <w:tblInd w:w="0" w:type="dxa"/>
       <w:tblCellMar>

</xml_diff>